<commit_message>
vault backup: 2024-02-23 14:33:05
</commit_message>
<xml_diff>
--- a/2.Klasse/Netzwerktiger/Aufgaben/wireshark ding/Vorlage.docx
+++ b/2.Klasse/Netzwerktiger/Aufgaben/wireshark ding/Vorlage.docx
@@ -1556,24 +1556,262 @@
           <w:sz w:val="26"/>
           <w:szCs w:val="26"/>
         </w:rPr>
-        <w:t xml:space="preserve">Finden Sie drei Frames mit Unterschiedlichen "Type" </w:t>
-      </w:r>
+        <w:t>Finden Sie drei Frames mit Unterschiedlichen "Type" Inhalten</w:t>
+      </w:r>
+    </w:p>
+    <w:p>
+      <w:r>
+        <w:t xml:space="preserve">Type = Protokoll </w:t>
+      </w:r>
+    </w:p>
+    <w:p>
       <w:proofErr w:type="spellStart"/>
       <w:r>
-        <w:rPr>
-          <w:sz w:val="26"/>
-          <w:szCs w:val="26"/>
-        </w:rPr>
-        <w:t>Inhalten</w:t>
-      </w:r>
-      <w:r>
-        <w:t>Unteüberschrift</w:t>
+        <w:t>Smb</w:t>
       </w:r>
       <w:proofErr w:type="spellEnd"/>
-    </w:p>
-    <w:p>
-      <w:r>
-        <w:t xml:space="preserve">Type = Protokoll </w:t>
+      <w:r>
+        <w:t xml:space="preserve">, </w:t>
+      </w:r>
+      <w:proofErr w:type="spellStart"/>
+      <w:r>
+        <w:t>Dns</w:t>
+      </w:r>
+      <w:proofErr w:type="spellEnd"/>
+      <w:r>
+        <w:t xml:space="preserve">, </w:t>
+      </w:r>
+      <w:r>
+        <w:t>NetBIOS</w:t>
+      </w:r>
+    </w:p>
+    <w:p>
+      <w:proofErr w:type="spellStart"/>
+      <w:r>
+        <w:t>Smb</w:t>
+      </w:r>
+      <w:proofErr w:type="spellEnd"/>
+      <w:r>
+        <w:t xml:space="preserve"> frame:</w:t>
+      </w:r>
+    </w:p>
+    <w:p/>
+    <w:p>
+      <w:proofErr w:type="spellStart"/>
+      <w:r>
+        <w:t>Dns</w:t>
+      </w:r>
+      <w:proofErr w:type="spellEnd"/>
+      <w:r>
+        <w:t xml:space="preserve"> frame:</w:t>
+      </w:r>
+    </w:p>
+    <w:p>
+      <w:r>
+        <w:rPr>
+          <w:noProof/>
+        </w:rPr>
+        <w:drawing>
+          <wp:inline distT="0" distB="0" distL="0" distR="0" wp14:anchorId="58FA9B17" wp14:editId="1430D2F6">
+            <wp:extent cx="3409950" cy="2365766"/>
+            <wp:effectExtent l="0" t="0" r="0" b="0"/>
+            <wp:docPr id="2073161537" name="Grafik 1" descr="69"/>
+            <wp:cNvGraphicFramePr>
+              <a:graphicFrameLocks xmlns:a="http://schemas.openxmlformats.org/drawingml/2006/main" noChangeAspect="1"/>
+            </wp:cNvGraphicFramePr>
+            <a:graphic xmlns:a="http://schemas.openxmlformats.org/drawingml/2006/main">
+              <a:graphicData uri="http://schemas.openxmlformats.org/drawingml/2006/picture">
+                <pic:pic xmlns:pic="http://schemas.openxmlformats.org/drawingml/2006/picture">
+                  <pic:nvPicPr>
+                    <pic:cNvPr id="0" name="Picture 1" descr="69"/>
+                    <pic:cNvPicPr>
+                      <a:picLocks noChangeAspect="1" noChangeArrowheads="1"/>
+                    </pic:cNvPicPr>
+                  </pic:nvPicPr>
+                  <pic:blipFill>
+                    <a:blip r:embed="rId8">
+                      <a:extLst>
+                        <a:ext uri="{28A0092B-C50C-407E-A947-70E740481C1C}">
+                          <a14:useLocalDpi xmlns:a14="http://schemas.microsoft.com/office/drawing/2010/main" val="0"/>
+                        </a:ext>
+                      </a:extLst>
+                    </a:blip>
+                    <a:srcRect/>
+                    <a:stretch>
+                      <a:fillRect/>
+                    </a:stretch>
+                  </pic:blipFill>
+                  <pic:spPr bwMode="auto">
+                    <a:xfrm>
+                      <a:off x="0" y="0"/>
+                      <a:ext cx="3413824" cy="2368453"/>
+                    </a:xfrm>
+                    <a:prstGeom prst="rect">
+                      <a:avLst/>
+                    </a:prstGeom>
+                    <a:noFill/>
+                    <a:ln>
+                      <a:noFill/>
+                    </a:ln>
+                  </pic:spPr>
+                </pic:pic>
+              </a:graphicData>
+            </a:graphic>
+          </wp:inline>
+        </w:drawing>
+      </w:r>
+    </w:p>
+    <w:p>
+      <w:proofErr w:type="spellStart"/>
+      <w:r>
+        <w:t>Smb</w:t>
+      </w:r>
+      <w:proofErr w:type="spellEnd"/>
+      <w:r>
+        <w:t xml:space="preserve"> frame:</w:t>
+      </w:r>
+    </w:p>
+    <w:p>
+      <w:r>
+        <w:rPr>
+          <w:noProof/>
+        </w:rPr>
+        <w:drawing>
+          <wp:inline distT="0" distB="0" distL="0" distR="0" wp14:anchorId="5EC13669" wp14:editId="5F220576">
+            <wp:extent cx="3359383" cy="2400300"/>
+            <wp:effectExtent l="0" t="0" r="0" b="0"/>
+            <wp:docPr id="263362067" name="Grafik 2" descr="Ein Bild, das Text, Screenshot, Schrift, Zahl enthält.&#10;&#10;Automatisch generierte Beschreibung"/>
+            <wp:cNvGraphicFramePr>
+              <a:graphicFrameLocks xmlns:a="http://schemas.openxmlformats.org/drawingml/2006/main" noChangeAspect="1"/>
+            </wp:cNvGraphicFramePr>
+            <a:graphic xmlns:a="http://schemas.openxmlformats.org/drawingml/2006/main">
+              <a:graphicData uri="http://schemas.openxmlformats.org/drawingml/2006/picture">
+                <pic:pic xmlns:pic="http://schemas.openxmlformats.org/drawingml/2006/picture">
+                  <pic:nvPicPr>
+                    <pic:cNvPr id="263362067" name="Grafik 2" descr="Ein Bild, das Text, Screenshot, Schrift, Zahl enthält.&#10;&#10;Automatisch generierte Beschreibung"/>
+                    <pic:cNvPicPr>
+                      <a:picLocks noChangeAspect="1" noChangeArrowheads="1"/>
+                    </pic:cNvPicPr>
+                  </pic:nvPicPr>
+                  <pic:blipFill>
+                    <a:blip r:embed="rId9">
+                      <a:extLst>
+                        <a:ext uri="{28A0092B-C50C-407E-A947-70E740481C1C}">
+                          <a14:useLocalDpi xmlns:a14="http://schemas.microsoft.com/office/drawing/2010/main" val="0"/>
+                        </a:ext>
+                      </a:extLst>
+                    </a:blip>
+                    <a:srcRect/>
+                    <a:stretch>
+                      <a:fillRect/>
+                    </a:stretch>
+                  </pic:blipFill>
+                  <pic:spPr bwMode="auto">
+                    <a:xfrm>
+                      <a:off x="0" y="0"/>
+                      <a:ext cx="3361048" cy="2401490"/>
+                    </a:xfrm>
+                    <a:prstGeom prst="rect">
+                      <a:avLst/>
+                    </a:prstGeom>
+                    <a:noFill/>
+                    <a:ln>
+                      <a:noFill/>
+                    </a:ln>
+                  </pic:spPr>
+                </pic:pic>
+              </a:graphicData>
+            </a:graphic>
+          </wp:inline>
+        </w:drawing>
+      </w:r>
+    </w:p>
+    <w:p/>
+    <w:p/>
+    <w:p>
+      <w:pPr>
+        <w:widowControl/>
+        <w:suppressAutoHyphens w:val="0"/>
+      </w:pPr>
+      <w:r>
+        <w:br w:type="page"/>
+      </w:r>
+    </w:p>
+    <w:p>
+      <w:proofErr w:type="spellStart"/>
+      <w:r>
+        <w:lastRenderedPageBreak/>
+        <w:t>NetBios</w:t>
+      </w:r>
+      <w:proofErr w:type="spellEnd"/>
+      <w:r>
+        <w:t>(</w:t>
+      </w:r>
+      <w:proofErr w:type="spellStart"/>
+      <w:r>
+        <w:t>nbns</w:t>
+      </w:r>
+      <w:proofErr w:type="spellEnd"/>
+      <w:r>
+        <w:t>)</w:t>
+      </w:r>
+      <w:r>
+        <w:t>frame:</w:t>
+      </w:r>
+    </w:p>
+    <w:p>
+      <w:r>
+        <w:rPr>
+          <w:noProof/>
+        </w:rPr>
+        <w:drawing>
+          <wp:inline distT="0" distB="0" distL="0" distR="0" wp14:anchorId="060640DF" wp14:editId="145933B6">
+            <wp:extent cx="3111158" cy="2139950"/>
+            <wp:effectExtent l="0" t="0" r="0" b="0"/>
+            <wp:docPr id="211967905" name="Grafik 3" descr="Ein Bild, das Text, Elektronik, Screenshot, Software enthält.&#10;&#10;Automatisch generierte Beschreibung"/>
+            <wp:cNvGraphicFramePr>
+              <a:graphicFrameLocks xmlns:a="http://schemas.openxmlformats.org/drawingml/2006/main" noChangeAspect="1"/>
+            </wp:cNvGraphicFramePr>
+            <a:graphic xmlns:a="http://schemas.openxmlformats.org/drawingml/2006/main">
+              <a:graphicData uri="http://schemas.openxmlformats.org/drawingml/2006/picture">
+                <pic:pic xmlns:pic="http://schemas.openxmlformats.org/drawingml/2006/picture">
+                  <pic:nvPicPr>
+                    <pic:cNvPr id="211967905" name="Grafik 3" descr="Ein Bild, das Text, Elektronik, Screenshot, Software enthält.&#10;&#10;Automatisch generierte Beschreibung"/>
+                    <pic:cNvPicPr>
+                      <a:picLocks noChangeAspect="1" noChangeArrowheads="1"/>
+                    </pic:cNvPicPr>
+                  </pic:nvPicPr>
+                  <pic:blipFill>
+                    <a:blip r:embed="rId10" cstate="print">
+                      <a:extLst>
+                        <a:ext uri="{28A0092B-C50C-407E-A947-70E740481C1C}">
+                          <a14:useLocalDpi xmlns:a14="http://schemas.microsoft.com/office/drawing/2010/main" val="0"/>
+                        </a:ext>
+                      </a:extLst>
+                    </a:blip>
+                    <a:srcRect/>
+                    <a:stretch>
+                      <a:fillRect/>
+                    </a:stretch>
+                  </pic:blipFill>
+                  <pic:spPr bwMode="auto">
+                    <a:xfrm>
+                      <a:off x="0" y="0"/>
+                      <a:ext cx="3111668" cy="2140301"/>
+                    </a:xfrm>
+                    <a:prstGeom prst="rect">
+                      <a:avLst/>
+                    </a:prstGeom>
+                    <a:noFill/>
+                    <a:ln>
+                      <a:noFill/>
+                    </a:ln>
+                  </pic:spPr>
+                </pic:pic>
+              </a:graphicData>
+            </a:graphic>
+          </wp:inline>
+        </w:drawing>
       </w:r>
     </w:p>
     <w:p>
@@ -1602,12 +1840,12 @@
     <w:p>
       <w:pPr>
         <w:sectPr>
-          <w:headerReference w:type="even" r:id="rId8"/>
-          <w:headerReference w:type="default" r:id="rId9"/>
-          <w:footerReference w:type="even" r:id="rId10"/>
-          <w:footerReference w:type="default" r:id="rId11"/>
-          <w:headerReference w:type="first" r:id="rId12"/>
-          <w:footerReference w:type="first" r:id="rId13"/>
+          <w:headerReference w:type="even" r:id="rId11"/>
+          <w:headerReference w:type="default" r:id="rId12"/>
+          <w:footerReference w:type="even" r:id="rId13"/>
+          <w:footerReference w:type="default" r:id="rId14"/>
+          <w:headerReference w:type="first" r:id="rId15"/>
+          <w:footerReference w:type="first" r:id="rId16"/>
           <w:pgSz w:w="11906" w:h="16838"/>
           <w:pgMar w:top="2664" w:right="1417" w:bottom="913" w:left="1417" w:header="1984" w:footer="322" w:gutter="0"/>
           <w:cols w:space="720"/>

</xml_diff>

<commit_message>
vault backup: 2024-02-23 14:44:05
</commit_message>
<xml_diff>
--- a/2.Klasse/Netzwerktiger/Aufgaben/wireshark ding/Vorlage.docx
+++ b/2.Klasse/Netzwerktiger/Aufgaben/wireshark ding/Vorlage.docx
@@ -1561,6 +1561,90 @@
     </w:p>
     <w:p>
       <w:r>
+        <w:t xml:space="preserve">Um das Protokoll auszusuchen, habe ich auch </w:t>
+      </w:r>
+      <w:proofErr w:type="spellStart"/>
+      <w:r>
+        <w:t>Statisrics</w:t>
+      </w:r>
+      <w:proofErr w:type="spellEnd"/>
+      <w:r>
+        <w:t xml:space="preserve"> und dann Protocol </w:t>
+      </w:r>
+      <w:proofErr w:type="spellStart"/>
+      <w:r>
+        <w:t>Hierarchy</w:t>
+      </w:r>
+      <w:proofErr w:type="spellEnd"/>
+      <w:r>
+        <w:t xml:space="preserve"> </w:t>
+      </w:r>
+      <w:proofErr w:type="spellStart"/>
+      <w:r>
+        <w:t>geclickt</w:t>
+      </w:r>
+      <w:proofErr w:type="spellEnd"/>
+      <w:r>
+        <w:t>, in dem Fenster dann, die Protokolle ausgesucht.</w:t>
+      </w:r>
+    </w:p>
+    <w:p>
+      <w:r>
+        <w:rPr>
+          <w:noProof/>
+        </w:rPr>
+        <w:drawing>
+          <wp:inline distT="0" distB="0" distL="0" distR="0" wp14:anchorId="0C7F2A6C" wp14:editId="19E4BCA0">
+            <wp:extent cx="3304761" cy="1809750"/>
+            <wp:effectExtent l="0" t="0" r="0" b="0"/>
+            <wp:docPr id="1834941592" name="Grafik 4" descr="Ein Bild, das Text, Screenshot, Zahl, Software enthält.&#10;&#10;Automatisch generierte Beschreibung"/>
+            <wp:cNvGraphicFramePr>
+              <a:graphicFrameLocks xmlns:a="http://schemas.openxmlformats.org/drawingml/2006/main" noChangeAspect="1"/>
+            </wp:cNvGraphicFramePr>
+            <a:graphic xmlns:a="http://schemas.openxmlformats.org/drawingml/2006/main">
+              <a:graphicData uri="http://schemas.openxmlformats.org/drawingml/2006/picture">
+                <pic:pic xmlns:pic="http://schemas.openxmlformats.org/drawingml/2006/picture">
+                  <pic:nvPicPr>
+                    <pic:cNvPr id="1834941592" name="Grafik 4" descr="Ein Bild, das Text, Screenshot, Zahl, Software enthält.&#10;&#10;Automatisch generierte Beschreibung"/>
+                    <pic:cNvPicPr>
+                      <a:picLocks noChangeAspect="1" noChangeArrowheads="1"/>
+                    </pic:cNvPicPr>
+                  </pic:nvPicPr>
+                  <pic:blipFill>
+                    <a:blip r:embed="rId8" cstate="print">
+                      <a:extLst>
+                        <a:ext uri="{28A0092B-C50C-407E-A947-70E740481C1C}">
+                          <a14:useLocalDpi xmlns:a14="http://schemas.microsoft.com/office/drawing/2010/main" val="0"/>
+                        </a:ext>
+                      </a:extLst>
+                    </a:blip>
+                    <a:srcRect/>
+                    <a:stretch>
+                      <a:fillRect/>
+                    </a:stretch>
+                  </pic:blipFill>
+                  <pic:spPr bwMode="auto">
+                    <a:xfrm>
+                      <a:off x="0" y="0"/>
+                      <a:ext cx="3306212" cy="1810545"/>
+                    </a:xfrm>
+                    <a:prstGeom prst="rect">
+                      <a:avLst/>
+                    </a:prstGeom>
+                    <a:noFill/>
+                    <a:ln>
+                      <a:noFill/>
+                    </a:ln>
+                  </pic:spPr>
+                </pic:pic>
+              </a:graphicData>
+            </a:graphic>
+          </wp:inline>
+        </w:drawing>
+      </w:r>
+    </w:p>
+    <w:p>
+      <w:r>
         <w:t xml:space="preserve">Type = Protokoll </w:t>
       </w:r>
     </w:p>
@@ -1629,7 +1713,7 @@
                     </pic:cNvPicPr>
                   </pic:nvPicPr>
                   <pic:blipFill>
-                    <a:blip r:embed="rId8">
+                    <a:blip r:embed="rId9">
                       <a:extLst>
                         <a:ext uri="{28A0092B-C50C-407E-A947-70E740481C1C}">
                           <a14:useLocalDpi xmlns:a14="http://schemas.microsoft.com/office/drawing/2010/main" val="0"/>
@@ -1662,8 +1746,18 @@
       </w:r>
     </w:p>
     <w:p>
+      <w:pPr>
+        <w:widowControl/>
+        <w:suppressAutoHyphens w:val="0"/>
+      </w:pPr>
+      <w:r>
+        <w:br w:type="page"/>
+      </w:r>
+    </w:p>
+    <w:p>
       <w:proofErr w:type="spellStart"/>
       <w:r>
+        <w:lastRenderedPageBreak/>
         <w:t>Smb</w:t>
       </w:r>
       <w:proofErr w:type="spellEnd"/>
@@ -1694,7 +1788,7 @@
                     </pic:cNvPicPr>
                   </pic:nvPicPr>
                   <pic:blipFill>
-                    <a:blip r:embed="rId9">
+                    <a:blip r:embed="rId10">
                       <a:extLst>
                         <a:ext uri="{28A0092B-C50C-407E-A947-70E740481C1C}">
                           <a14:useLocalDpi xmlns:a14="http://schemas.microsoft.com/office/drawing/2010/main" val="0"/>
@@ -1727,6 +1821,69 @@
       </w:r>
     </w:p>
     <w:p/>
+    <w:p>
+      <w:pPr>
+        <w:pStyle w:val="berschrift3"/>
+      </w:pPr>
+      <w:r>
+        <w:t xml:space="preserve">Mehr </w:t>
+      </w:r>
+      <w:proofErr w:type="spellStart"/>
+      <w:r>
+        <w:t>infos</w:t>
+      </w:r>
+      <w:proofErr w:type="spellEnd"/>
+      <w:r>
+        <w:t xml:space="preserve"> zu den Protokollen</w:t>
+      </w:r>
+    </w:p>
+    <w:p>
+      <w:proofErr w:type="spellStart"/>
+      <w:r>
+        <w:t>Dns</w:t>
+      </w:r>
+      <w:proofErr w:type="spellEnd"/>
+      <w:r>
+        <w:t xml:space="preserve">: Domain </w:t>
+      </w:r>
+      <w:proofErr w:type="spellStart"/>
+      <w:r>
+        <w:t>name</w:t>
+      </w:r>
+      <w:proofErr w:type="spellEnd"/>
+      <w:r>
+        <w:t xml:space="preserve"> System -&gt; Namesauflös</w:t>
+      </w:r>
+      <w:r>
+        <w:t xml:space="preserve">ung, </w:t>
+      </w:r>
+      <w:proofErr w:type="spellStart"/>
+      <w:r>
+        <w:t>Ips</w:t>
+      </w:r>
+      <w:proofErr w:type="spellEnd"/>
+      <w:r>
+        <w:t xml:space="preserve"> zu </w:t>
+      </w:r>
+      <w:proofErr w:type="spellStart"/>
+      <w:r>
+        <w:t>domains</w:t>
+      </w:r>
+      <w:proofErr w:type="spellEnd"/>
+      <w:r>
+        <w:t>.</w:t>
+      </w:r>
+    </w:p>
+    <w:p>
+      <w:proofErr w:type="spellStart"/>
+      <w:r>
+        <w:t>Smb</w:t>
+      </w:r>
+      <w:proofErr w:type="spellEnd"/>
+      <w:r>
+        <w:t xml:space="preserve">: </w:t>
+      </w:r>
+    </w:p>
     <w:p/>
     <w:p>
       <w:pPr>
@@ -1782,7 +1939,7 @@
                     </pic:cNvPicPr>
                   </pic:nvPicPr>
                   <pic:blipFill>
-                    <a:blip r:embed="rId10" cstate="print">
+                    <a:blip r:embed="rId11" cstate="print">
                       <a:extLst>
                         <a:ext uri="{28A0092B-C50C-407E-A947-70E740481C1C}">
                           <a14:useLocalDpi xmlns:a14="http://schemas.microsoft.com/office/drawing/2010/main" val="0"/>
@@ -1840,12 +1997,12 @@
     <w:p>
       <w:pPr>
         <w:sectPr>
-          <w:headerReference w:type="even" r:id="rId11"/>
-          <w:headerReference w:type="default" r:id="rId12"/>
-          <w:footerReference w:type="even" r:id="rId13"/>
-          <w:footerReference w:type="default" r:id="rId14"/>
-          <w:headerReference w:type="first" r:id="rId15"/>
-          <w:footerReference w:type="first" r:id="rId16"/>
+          <w:headerReference w:type="even" r:id="rId12"/>
+          <w:headerReference w:type="default" r:id="rId13"/>
+          <w:footerReference w:type="even" r:id="rId14"/>
+          <w:footerReference w:type="default" r:id="rId15"/>
+          <w:headerReference w:type="first" r:id="rId16"/>
+          <w:footerReference w:type="first" r:id="rId17"/>
           <w:pgSz w:w="11906" w:h="16838"/>
           <w:pgMar w:top="2664" w:right="1417" w:bottom="913" w:left="1417" w:header="1984" w:footer="322" w:gutter="0"/>
           <w:cols w:space="720"/>

</xml_diff>

<commit_message>
vault backup: 2024-02-23 14:55:05
</commit_message>
<xml_diff>
--- a/2.Klasse/Netzwerktiger/Aufgaben/wireshark ding/Vorlage.docx
+++ b/2.Klasse/Netzwerktiger/Aufgaben/wireshark ding/Vorlage.docx
@@ -1679,7 +1679,61 @@
         <w:t xml:space="preserve"> frame:</w:t>
       </w:r>
     </w:p>
-    <w:p/>
+    <w:p>
+      <w:r>
+        <w:rPr>
+          <w:noProof/>
+        </w:rPr>
+        <w:drawing>
+          <wp:inline distT="0" distB="0" distL="0" distR="0" wp14:anchorId="1AC031A1" wp14:editId="5A3CABFA">
+            <wp:extent cx="3359383" cy="2400300"/>
+            <wp:effectExtent l="0" t="0" r="0" b="0"/>
+            <wp:docPr id="263362067" name="Grafik 2" descr="Ein Bild, das Text, Screenshot, Schrift, Zahl enthält.&#10;&#10;Automatisch generierte Beschreibung"/>
+            <wp:cNvGraphicFramePr>
+              <a:graphicFrameLocks xmlns:a="http://schemas.openxmlformats.org/drawingml/2006/main" noChangeAspect="1"/>
+            </wp:cNvGraphicFramePr>
+            <a:graphic xmlns:a="http://schemas.openxmlformats.org/drawingml/2006/main">
+              <a:graphicData uri="http://schemas.openxmlformats.org/drawingml/2006/picture">
+                <pic:pic xmlns:pic="http://schemas.openxmlformats.org/drawingml/2006/picture">
+                  <pic:nvPicPr>
+                    <pic:cNvPr id="263362067" name="Grafik 2" descr="Ein Bild, das Text, Screenshot, Schrift, Zahl enthält.&#10;&#10;Automatisch generierte Beschreibung"/>
+                    <pic:cNvPicPr>
+                      <a:picLocks noChangeAspect="1" noChangeArrowheads="1"/>
+                    </pic:cNvPicPr>
+                  </pic:nvPicPr>
+                  <pic:blipFill>
+                    <a:blip r:embed="rId9">
+                      <a:extLst>
+                        <a:ext uri="{28A0092B-C50C-407E-A947-70E740481C1C}">
+                          <a14:useLocalDpi xmlns:a14="http://schemas.microsoft.com/office/drawing/2010/main" val="0"/>
+                        </a:ext>
+                      </a:extLst>
+                    </a:blip>
+                    <a:srcRect/>
+                    <a:stretch>
+                      <a:fillRect/>
+                    </a:stretch>
+                  </pic:blipFill>
+                  <pic:spPr bwMode="auto">
+                    <a:xfrm>
+                      <a:off x="0" y="0"/>
+                      <a:ext cx="3361048" cy="2401490"/>
+                    </a:xfrm>
+                    <a:prstGeom prst="rect">
+                      <a:avLst/>
+                    </a:prstGeom>
+                    <a:noFill/>
+                    <a:ln>
+                      <a:noFill/>
+                    </a:ln>
+                  </pic:spPr>
+                </pic:pic>
+              </a:graphicData>
+            </a:graphic>
+          </wp:inline>
+        </w:drawing>
+      </w:r>
+    </w:p>
     <w:p>
       <w:proofErr w:type="spellStart"/>
       <w:r>
@@ -1713,7 +1767,7 @@
                     </pic:cNvPicPr>
                   </pic:nvPicPr>
                   <pic:blipFill>
-                    <a:blip r:embed="rId9">
+                    <a:blip r:embed="rId10">
                       <a:extLst>
                         <a:ext uri="{28A0092B-C50C-407E-A947-70E740481C1C}">
                           <a14:useLocalDpi xmlns:a14="http://schemas.microsoft.com/office/drawing/2010/main" val="0"/>
@@ -1758,11 +1812,19 @@
       <w:proofErr w:type="spellStart"/>
       <w:r>
         <w:lastRenderedPageBreak/>
-        <w:t>Smb</w:t>
+        <w:t>NetBios</w:t>
       </w:r>
       <w:proofErr w:type="spellEnd"/>
       <w:r>
-        <w:t xml:space="preserve"> frame:</w:t>
+        <w:t>(</w:t>
+      </w:r>
+      <w:proofErr w:type="spellStart"/>
+      <w:r>
+        <w:t>nbns</w:t>
+      </w:r>
+      <w:proofErr w:type="spellEnd"/>
+      <w:r>
+        <w:t>)frame:</w:t>
       </w:r>
     </w:p>
     <w:p>
@@ -1771,158 +1833,7 @@
           <w:noProof/>
         </w:rPr>
         <w:drawing>
-          <wp:inline distT="0" distB="0" distL="0" distR="0" wp14:anchorId="5EC13669" wp14:editId="5F220576">
-            <wp:extent cx="3359383" cy="2400300"/>
-            <wp:effectExtent l="0" t="0" r="0" b="0"/>
-            <wp:docPr id="263362067" name="Grafik 2" descr="Ein Bild, das Text, Screenshot, Schrift, Zahl enthält.&#10;&#10;Automatisch generierte Beschreibung"/>
-            <wp:cNvGraphicFramePr>
-              <a:graphicFrameLocks xmlns:a="http://schemas.openxmlformats.org/drawingml/2006/main" noChangeAspect="1"/>
-            </wp:cNvGraphicFramePr>
-            <a:graphic xmlns:a="http://schemas.openxmlformats.org/drawingml/2006/main">
-              <a:graphicData uri="http://schemas.openxmlformats.org/drawingml/2006/picture">
-                <pic:pic xmlns:pic="http://schemas.openxmlformats.org/drawingml/2006/picture">
-                  <pic:nvPicPr>
-                    <pic:cNvPr id="263362067" name="Grafik 2" descr="Ein Bild, das Text, Screenshot, Schrift, Zahl enthält.&#10;&#10;Automatisch generierte Beschreibung"/>
-                    <pic:cNvPicPr>
-                      <a:picLocks noChangeAspect="1" noChangeArrowheads="1"/>
-                    </pic:cNvPicPr>
-                  </pic:nvPicPr>
-                  <pic:blipFill>
-                    <a:blip r:embed="rId10">
-                      <a:extLst>
-                        <a:ext uri="{28A0092B-C50C-407E-A947-70E740481C1C}">
-                          <a14:useLocalDpi xmlns:a14="http://schemas.microsoft.com/office/drawing/2010/main" val="0"/>
-                        </a:ext>
-                      </a:extLst>
-                    </a:blip>
-                    <a:srcRect/>
-                    <a:stretch>
-                      <a:fillRect/>
-                    </a:stretch>
-                  </pic:blipFill>
-                  <pic:spPr bwMode="auto">
-                    <a:xfrm>
-                      <a:off x="0" y="0"/>
-                      <a:ext cx="3361048" cy="2401490"/>
-                    </a:xfrm>
-                    <a:prstGeom prst="rect">
-                      <a:avLst/>
-                    </a:prstGeom>
-                    <a:noFill/>
-                    <a:ln>
-                      <a:noFill/>
-                    </a:ln>
-                  </pic:spPr>
-                </pic:pic>
-              </a:graphicData>
-            </a:graphic>
-          </wp:inline>
-        </w:drawing>
-      </w:r>
-    </w:p>
-    <w:p/>
-    <w:p>
-      <w:pPr>
-        <w:pStyle w:val="berschrift3"/>
-      </w:pPr>
-      <w:r>
-        <w:t xml:space="preserve">Mehr </w:t>
-      </w:r>
-      <w:proofErr w:type="spellStart"/>
-      <w:r>
-        <w:t>infos</w:t>
-      </w:r>
-      <w:proofErr w:type="spellEnd"/>
-      <w:r>
-        <w:t xml:space="preserve"> zu den Protokollen</w:t>
-      </w:r>
-    </w:p>
-    <w:p>
-      <w:proofErr w:type="spellStart"/>
-      <w:r>
-        <w:t>Dns</w:t>
-      </w:r>
-      <w:proofErr w:type="spellEnd"/>
-      <w:r>
-        <w:t xml:space="preserve">: Domain </w:t>
-      </w:r>
-      <w:proofErr w:type="spellStart"/>
-      <w:r>
-        <w:t>name</w:t>
-      </w:r>
-      <w:proofErr w:type="spellEnd"/>
-      <w:r>
-        <w:t xml:space="preserve"> System -&gt; Namesauflös</w:t>
-      </w:r>
-      <w:r>
-        <w:t xml:space="preserve">ung, </w:t>
-      </w:r>
-      <w:proofErr w:type="spellStart"/>
-      <w:r>
-        <w:t>Ips</w:t>
-      </w:r>
-      <w:proofErr w:type="spellEnd"/>
-      <w:r>
-        <w:t xml:space="preserve"> zu </w:t>
-      </w:r>
-      <w:proofErr w:type="spellStart"/>
-      <w:r>
-        <w:t>domains</w:t>
-      </w:r>
-      <w:proofErr w:type="spellEnd"/>
-      <w:r>
-        <w:t>.</w:t>
-      </w:r>
-    </w:p>
-    <w:p>
-      <w:proofErr w:type="spellStart"/>
-      <w:r>
-        <w:t>Smb</w:t>
-      </w:r>
-      <w:proofErr w:type="spellEnd"/>
-      <w:r>
-        <w:t xml:space="preserve">: </w:t>
-      </w:r>
-    </w:p>
-    <w:p/>
-    <w:p>
-      <w:pPr>
-        <w:widowControl/>
-        <w:suppressAutoHyphens w:val="0"/>
-      </w:pPr>
-      <w:r>
-        <w:br w:type="page"/>
-      </w:r>
-    </w:p>
-    <w:p>
-      <w:proofErr w:type="spellStart"/>
-      <w:r>
-        <w:lastRenderedPageBreak/>
-        <w:t>NetBios</w:t>
-      </w:r>
-      <w:proofErr w:type="spellEnd"/>
-      <w:r>
-        <w:t>(</w:t>
-      </w:r>
-      <w:proofErr w:type="spellStart"/>
-      <w:r>
-        <w:t>nbns</w:t>
-      </w:r>
-      <w:proofErr w:type="spellEnd"/>
-      <w:r>
-        <w:t>)</w:t>
-      </w:r>
-      <w:r>
-        <w:t>frame:</w:t>
-      </w:r>
-    </w:p>
-    <w:p>
-      <w:r>
-        <w:rPr>
-          <w:noProof/>
-        </w:rPr>
-        <w:drawing>
-          <wp:inline distT="0" distB="0" distL="0" distR="0" wp14:anchorId="060640DF" wp14:editId="145933B6">
+          <wp:inline distT="0" distB="0" distL="0" distR="0" wp14:anchorId="49ABB7AD" wp14:editId="5BB24B5A">
             <wp:extent cx="3111158" cy="2139950"/>
             <wp:effectExtent l="0" t="0" r="0" b="0"/>
             <wp:docPr id="211967905" name="Grafik 3" descr="Ein Bild, das Text, Elektronik, Screenshot, Software enthält.&#10;&#10;Automatisch generierte Beschreibung"/>
@@ -1971,12 +1882,110 @@
         </w:drawing>
       </w:r>
     </w:p>
+    <w:p/>
+    <w:p>
+      <w:pPr>
+        <w:pStyle w:val="berschrift3"/>
+      </w:pPr>
+      <w:r>
+        <w:t xml:space="preserve">Mehr </w:t>
+      </w:r>
+      <w:proofErr w:type="spellStart"/>
+      <w:r>
+        <w:t>infos</w:t>
+      </w:r>
+      <w:proofErr w:type="spellEnd"/>
+      <w:r>
+        <w:t xml:space="preserve"> zu den Protokollen</w:t>
+      </w:r>
+    </w:p>
+    <w:p>
+      <w:proofErr w:type="spellStart"/>
+      <w:r>
+        <w:t>Dns</w:t>
+      </w:r>
+      <w:proofErr w:type="spellEnd"/>
+      <w:r>
+        <w:t xml:space="preserve">: Domain </w:t>
+      </w:r>
+      <w:proofErr w:type="spellStart"/>
+      <w:r>
+        <w:t>name</w:t>
+      </w:r>
+      <w:proofErr w:type="spellEnd"/>
+      <w:r>
+        <w:t xml:space="preserve"> System -&gt; Namesauflös</w:t>
+      </w:r>
+      <w:r>
+        <w:t xml:space="preserve">ung, </w:t>
+      </w:r>
+      <w:proofErr w:type="spellStart"/>
+      <w:r>
+        <w:t>Ips</w:t>
+      </w:r>
+      <w:proofErr w:type="spellEnd"/>
+      <w:r>
+        <w:t xml:space="preserve"> zu </w:t>
+      </w:r>
+      <w:proofErr w:type="spellStart"/>
+      <w:r>
+        <w:t>domains</w:t>
+      </w:r>
+      <w:proofErr w:type="spellEnd"/>
+      <w:r>
+        <w:t>.</w:t>
+      </w:r>
+    </w:p>
+    <w:p>
+      <w:proofErr w:type="spellStart"/>
+      <w:r>
+        <w:t>Smb</w:t>
+      </w:r>
+      <w:proofErr w:type="spellEnd"/>
+      <w:r>
+        <w:t xml:space="preserve">: </w:t>
+      </w:r>
+      <w:r>
+        <w:t>Server Message Block Protoco</w:t>
+      </w:r>
+      <w:r>
+        <w:t xml:space="preserve">l. Benutzt, um Zugriff auf </w:t>
+      </w:r>
+      <w:proofErr w:type="spellStart"/>
+      <w:r>
+        <w:t>zb</w:t>
+      </w:r>
+      <w:proofErr w:type="spellEnd"/>
+      <w:r>
+        <w:t xml:space="preserve"> Dateien oder Drucker zu teilen. </w:t>
+      </w:r>
+    </w:p>
+    <w:p>
+      <w:proofErr w:type="spellStart"/>
+      <w:r>
+        <w:t>Nbns</w:t>
+      </w:r>
+      <w:proofErr w:type="spellEnd"/>
+      <w:r>
+        <w:t xml:space="preserve">: </w:t>
+      </w:r>
+    </w:p>
+    <w:p>
+      <w:pPr>
+        <w:widowControl/>
+        <w:suppressAutoHyphens w:val="0"/>
+      </w:pPr>
+      <w:r>
+        <w:br w:type="page"/>
+      </w:r>
+    </w:p>
     <w:p>
       <w:pPr>
         <w:pStyle w:val="berschrift1"/>
       </w:pPr>
       <w:bookmarkStart w:id="4" w:name="_Toc147493745"/>
       <w:r>
+        <w:lastRenderedPageBreak/>
         <w:t>Vollständige Konfigurationsdateien</w:t>
       </w:r>
       <w:r>

</xml_diff>

<commit_message>
vault backup: 2024-02-23 15:16:05
</commit_message>
<xml_diff>
--- a/2.Klasse/Netzwerktiger/Aufgaben/wireshark ding/Vorlage.docx
+++ b/2.Klasse/Netzwerktiger/Aufgaben/wireshark ding/Vorlage.docx
@@ -12,13 +12,15 @@
         <w:pStyle w:val="Titel"/>
       </w:pPr>
       <w:r>
-        <w:t>&lt;</w:t>
-      </w:r>
-      <w:r>
-        <w:t>T</w:t>
-      </w:r>
-      <w:r>
-        <w:t>hema&gt;</w:t>
+        <w:t xml:space="preserve">Frame </w:t>
+      </w:r>
+      <w:proofErr w:type="spellStart"/>
+      <w:r>
+        <w:t>analyse</w:t>
+      </w:r>
+      <w:proofErr w:type="spellEnd"/>
+      <w:r>
+        <w:t xml:space="preserve"> mit Wireshark</w:t>
       </w:r>
     </w:p>
     <w:p>
@@ -418,7 +420,7 @@
           <w:b/>
           <w:sz w:val="28"/>
         </w:rPr>
-        <w:t>&lt;Datum&gt;</w:t>
+        <w:t>23.02.2024</w:t>
       </w:r>
     </w:p>
     <w:p>
@@ -448,7 +450,7 @@
           <w:b/>
           <w:sz w:val="28"/>
         </w:rPr>
-        <w:t>&lt;Datum&gt;</w:t>
+        <w:t>23.02.2024</w:t>
       </w:r>
     </w:p>
     <w:p>
@@ -505,8 +507,6 @@
               <w:rFonts w:asciiTheme="minorHAnsi" w:eastAsiaTheme="minorEastAsia" w:hAnsiTheme="minorHAnsi" w:cstheme="minorBidi"/>
               <w:noProof/>
               <w:kern w:val="2"/>
-              <w:sz w:val="22"/>
-              <w:szCs w:val="22"/>
               <w14:ligatures w14:val="standardContextual"/>
             </w:rPr>
           </w:pPr>
@@ -519,7 +519,7 @@
           <w:r>
             <w:fldChar w:fldCharType="separate"/>
           </w:r>
-          <w:hyperlink w:anchor="_Toc147493739" w:history="1">
+          <w:hyperlink w:anchor="_Toc159593617" w:history="1">
             <w:r>
               <w:rPr>
                 <w:rStyle w:val="Hyperlink"/>
@@ -532,8 +532,6 @@
                 <w:rFonts w:asciiTheme="minorHAnsi" w:eastAsiaTheme="minorEastAsia" w:hAnsiTheme="minorHAnsi" w:cstheme="minorBidi"/>
                 <w:noProof/>
                 <w:kern w:val="2"/>
-                <w:sz w:val="22"/>
-                <w:szCs w:val="22"/>
                 <w14:ligatures w14:val="standardContextual"/>
               </w:rPr>
               <w:tab/>
@@ -564,7 +562,7 @@
                 <w:noProof/>
                 <w:webHidden/>
               </w:rPr>
-              <w:instrText xml:space="preserve"> PAGEREF _Toc147493739 \h </w:instrText>
+              <w:instrText xml:space="preserve"> PAGEREF _Toc159593617 \h </w:instrText>
             </w:r>
             <w:r>
               <w:rPr>
@@ -606,12 +604,10 @@
               <w:rFonts w:asciiTheme="minorHAnsi" w:eastAsiaTheme="minorEastAsia" w:hAnsiTheme="minorHAnsi" w:cstheme="minorBidi"/>
               <w:noProof/>
               <w:kern w:val="2"/>
-              <w:sz w:val="22"/>
-              <w:szCs w:val="22"/>
               <w14:ligatures w14:val="standardContextual"/>
             </w:rPr>
           </w:pPr>
-          <w:hyperlink w:anchor="_Toc147493740" w:history="1">
+          <w:hyperlink w:anchor="_Toc159593618" w:history="1">
             <w:r>
               <w:rPr>
                 <w:rStyle w:val="Hyperlink"/>
@@ -624,8 +620,6 @@
                 <w:rFonts w:asciiTheme="minorHAnsi" w:eastAsiaTheme="minorEastAsia" w:hAnsiTheme="minorHAnsi" w:cstheme="minorBidi"/>
                 <w:noProof/>
                 <w:kern w:val="2"/>
-                <w:sz w:val="22"/>
-                <w:szCs w:val="22"/>
                 <w14:ligatures w14:val="standardContextual"/>
               </w:rPr>
               <w:tab/>
@@ -656,7 +650,7 @@
                 <w:noProof/>
                 <w:webHidden/>
               </w:rPr>
-              <w:instrText xml:space="preserve"> PAGEREF _Toc147493740 \h </w:instrText>
+              <w:instrText xml:space="preserve"> PAGEREF _Toc159593618 \h </w:instrText>
             </w:r>
             <w:r>
               <w:rPr>
@@ -698,12 +692,10 @@
               <w:rFonts w:asciiTheme="minorHAnsi" w:eastAsiaTheme="minorEastAsia" w:hAnsiTheme="minorHAnsi" w:cstheme="minorBidi"/>
               <w:noProof/>
               <w:kern w:val="2"/>
-              <w:sz w:val="22"/>
-              <w:szCs w:val="22"/>
               <w14:ligatures w14:val="standardContextual"/>
             </w:rPr>
           </w:pPr>
-          <w:hyperlink w:anchor="_Toc147493741" w:history="1">
+          <w:hyperlink w:anchor="_Toc159593619" w:history="1">
             <w:r>
               <w:rPr>
                 <w:rStyle w:val="Hyperlink"/>
@@ -716,8 +708,6 @@
                 <w:rFonts w:asciiTheme="minorHAnsi" w:eastAsiaTheme="minorEastAsia" w:hAnsiTheme="minorHAnsi" w:cstheme="minorBidi"/>
                 <w:noProof/>
                 <w:kern w:val="2"/>
-                <w:sz w:val="22"/>
-                <w:szCs w:val="22"/>
                 <w14:ligatures w14:val="standardContextual"/>
               </w:rPr>
               <w:tab/>
@@ -727,7 +717,7 @@
                 <w:rStyle w:val="Hyperlink"/>
                 <w:noProof/>
               </w:rPr>
-              <w:t>Vollständige Netzwerktopologie der gesamten Übung</w:t>
+              <w:t>Übungsdurchführung</w:t>
             </w:r>
             <w:r>
               <w:rPr>
@@ -748,7 +738,7 @@
                 <w:noProof/>
                 <w:webHidden/>
               </w:rPr>
-              <w:instrText xml:space="preserve"> PAGEREF _Toc147493741 \h </w:instrText>
+              <w:instrText xml:space="preserve"> PAGEREF _Toc159593619 \h </w:instrText>
             </w:r>
             <w:r>
               <w:rPr>
@@ -769,6 +759,270 @@
                 <w:webHidden/>
               </w:rPr>
               <w:t>4</w:t>
+            </w:r>
+            <w:r>
+              <w:rPr>
+                <w:noProof/>
+                <w:webHidden/>
+              </w:rPr>
+              <w:fldChar w:fldCharType="end"/>
+            </w:r>
+          </w:hyperlink>
+        </w:p>
+        <w:p>
+          <w:pPr>
+            <w:pStyle w:val="Verzeichnis3"/>
+            <w:tabs>
+              <w:tab w:val="left" w:pos="1440"/>
+              <w:tab w:val="right" w:leader="dot" w:pos="9062"/>
+            </w:tabs>
+            <w:rPr>
+              <w:rFonts w:asciiTheme="minorHAnsi" w:eastAsiaTheme="minorEastAsia" w:hAnsiTheme="minorHAnsi" w:cstheme="minorBidi"/>
+              <w:noProof/>
+              <w:kern w:val="2"/>
+              <w14:ligatures w14:val="standardContextual"/>
+            </w:rPr>
+          </w:pPr>
+          <w:hyperlink w:anchor="_Toc159593620" w:history="1">
+            <w:r>
+              <w:rPr>
+                <w:rStyle w:val="Hyperlink"/>
+                <w:noProof/>
+              </w:rPr>
+              <w:t>3.1.1</w:t>
+            </w:r>
+            <w:r>
+              <w:rPr>
+                <w:rFonts w:asciiTheme="minorHAnsi" w:eastAsiaTheme="minorEastAsia" w:hAnsiTheme="minorHAnsi" w:cstheme="minorBidi"/>
+                <w:noProof/>
+                <w:kern w:val="2"/>
+                <w14:ligatures w14:val="standardContextual"/>
+              </w:rPr>
+              <w:tab/>
+            </w:r>
+            <w:r>
+              <w:rPr>
+                <w:rStyle w:val="Hyperlink"/>
+                <w:noProof/>
+              </w:rPr>
+              <w:t>Finden Sie drei Frames mit Unterschiedlichen "Type" Inhalten</w:t>
+            </w:r>
+            <w:r>
+              <w:rPr>
+                <w:noProof/>
+                <w:webHidden/>
+              </w:rPr>
+              <w:tab/>
+            </w:r>
+            <w:r>
+              <w:rPr>
+                <w:noProof/>
+                <w:webHidden/>
+              </w:rPr>
+              <w:fldChar w:fldCharType="begin"/>
+            </w:r>
+            <w:r>
+              <w:rPr>
+                <w:noProof/>
+                <w:webHidden/>
+              </w:rPr>
+              <w:instrText xml:space="preserve"> PAGEREF _Toc159593620 \h </w:instrText>
+            </w:r>
+            <w:r>
+              <w:rPr>
+                <w:noProof/>
+                <w:webHidden/>
+              </w:rPr>
+            </w:r>
+            <w:r>
+              <w:rPr>
+                <w:noProof/>
+                <w:webHidden/>
+              </w:rPr>
+              <w:fldChar w:fldCharType="separate"/>
+            </w:r>
+            <w:r>
+              <w:rPr>
+                <w:noProof/>
+                <w:webHidden/>
+              </w:rPr>
+              <w:t>4</w:t>
+            </w:r>
+            <w:r>
+              <w:rPr>
+                <w:noProof/>
+                <w:webHidden/>
+              </w:rPr>
+              <w:fldChar w:fldCharType="end"/>
+            </w:r>
+          </w:hyperlink>
+        </w:p>
+        <w:p>
+          <w:pPr>
+            <w:pStyle w:val="Verzeichnis3"/>
+            <w:tabs>
+              <w:tab w:val="left" w:pos="1440"/>
+              <w:tab w:val="right" w:leader="dot" w:pos="9062"/>
+            </w:tabs>
+            <w:rPr>
+              <w:rFonts w:asciiTheme="minorHAnsi" w:eastAsiaTheme="minorEastAsia" w:hAnsiTheme="minorHAnsi" w:cstheme="minorBidi"/>
+              <w:noProof/>
+              <w:kern w:val="2"/>
+              <w14:ligatures w14:val="standardContextual"/>
+            </w:rPr>
+          </w:pPr>
+          <w:hyperlink w:anchor="_Toc159593621" w:history="1">
+            <w:r>
+              <w:rPr>
+                <w:rStyle w:val="Hyperlink"/>
+                <w:noProof/>
+              </w:rPr>
+              <w:t>3.1.2</w:t>
+            </w:r>
+            <w:r>
+              <w:rPr>
+                <w:rFonts w:asciiTheme="minorHAnsi" w:eastAsiaTheme="minorEastAsia" w:hAnsiTheme="minorHAnsi" w:cstheme="minorBidi"/>
+                <w:noProof/>
+                <w:kern w:val="2"/>
+                <w14:ligatures w14:val="standardContextual"/>
+              </w:rPr>
+              <w:tab/>
+            </w:r>
+            <w:r>
+              <w:rPr>
+                <w:rStyle w:val="Hyperlink"/>
+                <w:noProof/>
+              </w:rPr>
+              <w:t>Mehr infos zu den Protokollen (von wiki.wireshark.com)</w:t>
+            </w:r>
+            <w:r>
+              <w:rPr>
+                <w:noProof/>
+                <w:webHidden/>
+              </w:rPr>
+              <w:tab/>
+            </w:r>
+            <w:r>
+              <w:rPr>
+                <w:noProof/>
+                <w:webHidden/>
+              </w:rPr>
+              <w:fldChar w:fldCharType="begin"/>
+            </w:r>
+            <w:r>
+              <w:rPr>
+                <w:noProof/>
+                <w:webHidden/>
+              </w:rPr>
+              <w:instrText xml:space="preserve"> PAGEREF _Toc159593621 \h </w:instrText>
+            </w:r>
+            <w:r>
+              <w:rPr>
+                <w:noProof/>
+                <w:webHidden/>
+              </w:rPr>
+            </w:r>
+            <w:r>
+              <w:rPr>
+                <w:noProof/>
+                <w:webHidden/>
+              </w:rPr>
+              <w:fldChar w:fldCharType="separate"/>
+            </w:r>
+            <w:r>
+              <w:rPr>
+                <w:noProof/>
+                <w:webHidden/>
+              </w:rPr>
+              <w:t>6</w:t>
+            </w:r>
+            <w:r>
+              <w:rPr>
+                <w:noProof/>
+                <w:webHidden/>
+              </w:rPr>
+              <w:fldChar w:fldCharType="end"/>
+            </w:r>
+          </w:hyperlink>
+        </w:p>
+        <w:p>
+          <w:pPr>
+            <w:pStyle w:val="Verzeichnis3"/>
+            <w:tabs>
+              <w:tab w:val="left" w:pos="1440"/>
+              <w:tab w:val="right" w:leader="dot" w:pos="9062"/>
+            </w:tabs>
+            <w:rPr>
+              <w:rFonts w:asciiTheme="minorHAnsi" w:eastAsiaTheme="minorEastAsia" w:hAnsiTheme="minorHAnsi" w:cstheme="minorBidi"/>
+              <w:noProof/>
+              <w:kern w:val="2"/>
+              <w14:ligatures w14:val="standardContextual"/>
+            </w:rPr>
+          </w:pPr>
+          <w:hyperlink w:anchor="_Toc159593622" w:history="1">
+            <w:r>
+              <w:rPr>
+                <w:rStyle w:val="Hyperlink"/>
+                <w:noProof/>
+              </w:rPr>
+              <w:t>3.1.3</w:t>
+            </w:r>
+            <w:r>
+              <w:rPr>
+                <w:rFonts w:asciiTheme="minorHAnsi" w:eastAsiaTheme="minorEastAsia" w:hAnsiTheme="minorHAnsi" w:cstheme="minorBidi"/>
+                <w:noProof/>
+                <w:kern w:val="2"/>
+                <w14:ligatures w14:val="standardContextual"/>
+              </w:rPr>
+              <w:tab/>
+            </w:r>
+            <w:r>
+              <w:rPr>
+                <w:rStyle w:val="Hyperlink"/>
+                <w:noProof/>
+              </w:rPr>
+              <w:t>Recherchieren Sie welches Layer-3 Protokoll in dem Type-Feld verwendet wird und wozu es dient.</w:t>
+            </w:r>
+            <w:r>
+              <w:rPr>
+                <w:noProof/>
+                <w:webHidden/>
+              </w:rPr>
+              <w:tab/>
+            </w:r>
+            <w:r>
+              <w:rPr>
+                <w:noProof/>
+                <w:webHidden/>
+              </w:rPr>
+              <w:fldChar w:fldCharType="begin"/>
+            </w:r>
+            <w:r>
+              <w:rPr>
+                <w:noProof/>
+                <w:webHidden/>
+              </w:rPr>
+              <w:instrText xml:space="preserve"> PAGEREF _Toc159593622 \h </w:instrText>
+            </w:r>
+            <w:r>
+              <w:rPr>
+                <w:noProof/>
+                <w:webHidden/>
+              </w:rPr>
+            </w:r>
+            <w:r>
+              <w:rPr>
+                <w:noProof/>
+                <w:webHidden/>
+              </w:rPr>
+              <w:fldChar w:fldCharType="separate"/>
+            </w:r>
+            <w:r>
+              <w:rPr>
+                <w:noProof/>
+                <w:webHidden/>
+              </w:rPr>
+              <w:t>6</w:t>
             </w:r>
             <w:r>
               <w:rPr>
@@ -790,12 +1044,10 @@
               <w:rFonts w:asciiTheme="minorHAnsi" w:eastAsiaTheme="minorEastAsia" w:hAnsiTheme="minorHAnsi" w:cstheme="minorBidi"/>
               <w:noProof/>
               <w:kern w:val="2"/>
-              <w:sz w:val="22"/>
-              <w:szCs w:val="22"/>
               <w14:ligatures w14:val="standardContextual"/>
             </w:rPr>
           </w:pPr>
-          <w:hyperlink w:anchor="_Toc147493742" w:history="1">
+          <w:hyperlink w:anchor="_Toc159593623" w:history="1">
             <w:r>
               <w:rPr>
                 <w:rStyle w:val="Hyperlink"/>
@@ -808,8 +1060,6 @@
                 <w:rFonts w:asciiTheme="minorHAnsi" w:eastAsiaTheme="minorEastAsia" w:hAnsiTheme="minorHAnsi" w:cstheme="minorBidi"/>
                 <w:noProof/>
                 <w:kern w:val="2"/>
-                <w:sz w:val="22"/>
-                <w:szCs w:val="22"/>
                 <w14:ligatures w14:val="standardContextual"/>
               </w:rPr>
               <w:tab/>
@@ -819,7 +1069,7 @@
                 <w:rStyle w:val="Hyperlink"/>
                 <w:noProof/>
               </w:rPr>
-              <w:t>Übungsdurchführung</w:t>
+              <w:t>Vollständige Konfigurationsdateien (optional)</w:t>
             </w:r>
             <w:r>
               <w:rPr>
@@ -840,7 +1090,7 @@
                 <w:noProof/>
                 <w:webHidden/>
               </w:rPr>
-              <w:instrText xml:space="preserve"> PAGEREF _Toc147493742 \h </w:instrText>
+              <w:instrText xml:space="preserve"> PAGEREF _Toc159593623 \h </w:instrText>
             </w:r>
             <w:r>
               <w:rPr>
@@ -860,7 +1110,7 @@
                 <w:noProof/>
                 <w:webHidden/>
               </w:rPr>
-              <w:t>5</w:t>
+              <w:t>7</w:t>
             </w:r>
             <w:r>
               <w:rPr>
@@ -875,19 +1125,17 @@
           <w:pPr>
             <w:pStyle w:val="Verzeichnis2"/>
             <w:tabs>
-              <w:tab w:val="left" w:pos="880"/>
+              <w:tab w:val="left" w:pos="960"/>
               <w:tab w:val="right" w:leader="dot" w:pos="9062"/>
             </w:tabs>
             <w:rPr>
               <w:rFonts w:asciiTheme="minorHAnsi" w:eastAsiaTheme="minorEastAsia" w:hAnsiTheme="minorHAnsi" w:cstheme="minorBidi"/>
               <w:noProof/>
               <w:kern w:val="2"/>
-              <w:sz w:val="22"/>
-              <w:szCs w:val="22"/>
               <w14:ligatures w14:val="standardContextual"/>
             </w:rPr>
           </w:pPr>
-          <w:hyperlink w:anchor="_Toc147493743" w:history="1">
+          <w:hyperlink w:anchor="_Toc159593624" w:history="1">
             <w:r>
               <w:rPr>
                 <w:rStyle w:val="Hyperlink"/>
@@ -900,8 +1148,6 @@
                 <w:rFonts w:asciiTheme="minorHAnsi" w:eastAsiaTheme="minorEastAsia" w:hAnsiTheme="minorHAnsi" w:cstheme="minorBidi"/>
                 <w:noProof/>
                 <w:kern w:val="2"/>
-                <w:sz w:val="22"/>
-                <w:szCs w:val="22"/>
                 <w14:ligatures w14:val="standardContextual"/>
               </w:rPr>
               <w:tab/>
@@ -932,7 +1178,7 @@
                 <w:noProof/>
                 <w:webHidden/>
               </w:rPr>
-              <w:instrText xml:space="preserve"> PAGEREF _Toc147493743 \h </w:instrText>
+              <w:instrText xml:space="preserve"> PAGEREF _Toc159593624 \h </w:instrText>
             </w:r>
             <w:r>
               <w:rPr>
@@ -952,99 +1198,7 @@
                 <w:noProof/>
                 <w:webHidden/>
               </w:rPr>
-              <w:t>5</w:t>
-            </w:r>
-            <w:r>
-              <w:rPr>
-                <w:noProof/>
-                <w:webHidden/>
-              </w:rPr>
-              <w:fldChar w:fldCharType="end"/>
-            </w:r>
-          </w:hyperlink>
-        </w:p>
-        <w:p>
-          <w:pPr>
-            <w:pStyle w:val="Verzeichnis3"/>
-            <w:tabs>
-              <w:tab w:val="left" w:pos="1320"/>
-              <w:tab w:val="right" w:leader="dot" w:pos="9062"/>
-            </w:tabs>
-            <w:rPr>
-              <w:rFonts w:asciiTheme="minorHAnsi" w:eastAsiaTheme="minorEastAsia" w:hAnsiTheme="minorHAnsi" w:cstheme="minorBidi"/>
-              <w:noProof/>
-              <w:kern w:val="2"/>
-              <w:sz w:val="22"/>
-              <w:szCs w:val="22"/>
-              <w14:ligatures w14:val="standardContextual"/>
-            </w:rPr>
-          </w:pPr>
-          <w:hyperlink w:anchor="_Toc147493744" w:history="1">
-            <w:r>
-              <w:rPr>
-                <w:rStyle w:val="Hyperlink"/>
-                <w:noProof/>
-              </w:rPr>
-              <w:t>4.1.1</w:t>
-            </w:r>
-            <w:r>
-              <w:rPr>
-                <w:rFonts w:asciiTheme="minorHAnsi" w:eastAsiaTheme="minorEastAsia" w:hAnsiTheme="minorHAnsi" w:cstheme="minorBidi"/>
-                <w:noProof/>
-                <w:kern w:val="2"/>
-                <w:sz w:val="22"/>
-                <w:szCs w:val="22"/>
-                <w14:ligatures w14:val="standardContextual"/>
-              </w:rPr>
-              <w:tab/>
-            </w:r>
-            <w:r>
-              <w:rPr>
-                <w:rStyle w:val="Hyperlink"/>
-                <w:noProof/>
-              </w:rPr>
-              <w:t>&lt;Unterüberschrift&gt;</w:t>
-            </w:r>
-            <w:r>
-              <w:rPr>
-                <w:noProof/>
-                <w:webHidden/>
-              </w:rPr>
-              <w:tab/>
-            </w:r>
-            <w:r>
-              <w:rPr>
-                <w:noProof/>
-                <w:webHidden/>
-              </w:rPr>
-              <w:fldChar w:fldCharType="begin"/>
-            </w:r>
-            <w:r>
-              <w:rPr>
-                <w:noProof/>
-                <w:webHidden/>
-              </w:rPr>
-              <w:instrText xml:space="preserve"> PAGEREF _Toc147493744 \h </w:instrText>
-            </w:r>
-            <w:r>
-              <w:rPr>
-                <w:noProof/>
-                <w:webHidden/>
-              </w:rPr>
-            </w:r>
-            <w:r>
-              <w:rPr>
-                <w:noProof/>
-                <w:webHidden/>
-              </w:rPr>
-              <w:fldChar w:fldCharType="separate"/>
-            </w:r>
-            <w:r>
-              <w:rPr>
-                <w:noProof/>
-                <w:webHidden/>
-              </w:rPr>
-              <w:t>5</w:t>
+              <w:t>7</w:t>
             </w:r>
             <w:r>
               <w:rPr>
@@ -1066,12 +1220,10 @@
               <w:rFonts w:asciiTheme="minorHAnsi" w:eastAsiaTheme="minorEastAsia" w:hAnsiTheme="minorHAnsi" w:cstheme="minorBidi"/>
               <w:noProof/>
               <w:kern w:val="2"/>
-              <w:sz w:val="22"/>
-              <w:szCs w:val="22"/>
               <w14:ligatures w14:val="standardContextual"/>
             </w:rPr>
           </w:pPr>
-          <w:hyperlink w:anchor="_Toc147493745" w:history="1">
+          <w:hyperlink w:anchor="_Toc159593625" w:history="1">
             <w:r>
               <w:rPr>
                 <w:rStyle w:val="Hyperlink"/>
@@ -1084,8 +1236,6 @@
                 <w:rFonts w:asciiTheme="minorHAnsi" w:eastAsiaTheme="minorEastAsia" w:hAnsiTheme="minorHAnsi" w:cstheme="minorBidi"/>
                 <w:noProof/>
                 <w:kern w:val="2"/>
-                <w:sz w:val="22"/>
-                <w:szCs w:val="22"/>
                 <w14:ligatures w14:val="standardContextual"/>
               </w:rPr>
               <w:tab/>
@@ -1095,7 +1245,7 @@
                 <w:rStyle w:val="Hyperlink"/>
                 <w:noProof/>
               </w:rPr>
-              <w:t>Vollständige Konfigurationsdateien (optional)</w:t>
+              <w:t>Abbildungsverzeichnis</w:t>
             </w:r>
             <w:r>
               <w:rPr>
@@ -1116,7 +1266,7 @@
                 <w:noProof/>
                 <w:webHidden/>
               </w:rPr>
-              <w:instrText xml:space="preserve"> PAGEREF _Toc147493745 \h </w:instrText>
+              <w:instrText xml:space="preserve"> PAGEREF _Toc159593625 \h </w:instrText>
             </w:r>
             <w:r>
               <w:rPr>
@@ -1136,99 +1286,7 @@
                 <w:noProof/>
                 <w:webHidden/>
               </w:rPr>
-              <w:t>5</w:t>
-            </w:r>
-            <w:r>
-              <w:rPr>
-                <w:noProof/>
-                <w:webHidden/>
-              </w:rPr>
-              <w:fldChar w:fldCharType="end"/>
-            </w:r>
-          </w:hyperlink>
-        </w:p>
-        <w:p>
-          <w:pPr>
-            <w:pStyle w:val="Verzeichnis2"/>
-            <w:tabs>
-              <w:tab w:val="left" w:pos="880"/>
-              <w:tab w:val="right" w:leader="dot" w:pos="9062"/>
-            </w:tabs>
-            <w:rPr>
-              <w:rFonts w:asciiTheme="minorHAnsi" w:eastAsiaTheme="minorEastAsia" w:hAnsiTheme="minorHAnsi" w:cstheme="minorBidi"/>
-              <w:noProof/>
-              <w:kern w:val="2"/>
-              <w:sz w:val="22"/>
-              <w:szCs w:val="22"/>
-              <w14:ligatures w14:val="standardContextual"/>
-            </w:rPr>
-          </w:pPr>
-          <w:hyperlink w:anchor="_Toc147493746" w:history="1">
-            <w:r>
-              <w:rPr>
-                <w:rStyle w:val="Hyperlink"/>
-                <w:noProof/>
-              </w:rPr>
-              <w:t>5.1</w:t>
-            </w:r>
-            <w:r>
-              <w:rPr>
-                <w:rFonts w:asciiTheme="minorHAnsi" w:eastAsiaTheme="minorEastAsia" w:hAnsiTheme="minorHAnsi" w:cstheme="minorBidi"/>
-                <w:noProof/>
-                <w:kern w:val="2"/>
-                <w:sz w:val="22"/>
-                <w:szCs w:val="22"/>
-                <w14:ligatures w14:val="standardContextual"/>
-              </w:rPr>
-              <w:tab/>
-            </w:r>
-            <w:r>
-              <w:rPr>
-                <w:rStyle w:val="Hyperlink"/>
-                <w:noProof/>
-              </w:rPr>
-              <w:t>&lt;Überschrift&gt;</w:t>
-            </w:r>
-            <w:r>
-              <w:rPr>
-                <w:noProof/>
-                <w:webHidden/>
-              </w:rPr>
-              <w:tab/>
-            </w:r>
-            <w:r>
-              <w:rPr>
-                <w:noProof/>
-                <w:webHidden/>
-              </w:rPr>
-              <w:fldChar w:fldCharType="begin"/>
-            </w:r>
-            <w:r>
-              <w:rPr>
-                <w:noProof/>
-                <w:webHidden/>
-              </w:rPr>
-              <w:instrText xml:space="preserve"> PAGEREF _Toc147493746 \h </w:instrText>
-            </w:r>
-            <w:r>
-              <w:rPr>
-                <w:noProof/>
-                <w:webHidden/>
-              </w:rPr>
-            </w:r>
-            <w:r>
-              <w:rPr>
-                <w:noProof/>
-                <w:webHidden/>
-              </w:rPr>
-              <w:fldChar w:fldCharType="separate"/>
-            </w:r>
-            <w:r>
-              <w:rPr>
-                <w:noProof/>
-                <w:webHidden/>
-              </w:rPr>
-              <w:t>5</w:t>
+              <w:t>8</w:t>
             </w:r>
             <w:r>
               <w:rPr>
@@ -1250,12 +1308,10 @@
               <w:rFonts w:asciiTheme="minorHAnsi" w:eastAsiaTheme="minorEastAsia" w:hAnsiTheme="minorHAnsi" w:cstheme="minorBidi"/>
               <w:noProof/>
               <w:kern w:val="2"/>
-              <w:sz w:val="22"/>
-              <w:szCs w:val="22"/>
               <w14:ligatures w14:val="standardContextual"/>
             </w:rPr>
           </w:pPr>
-          <w:hyperlink w:anchor="_Toc147493747" w:history="1">
+          <w:hyperlink w:anchor="_Toc159593626" w:history="1">
             <w:r>
               <w:rPr>
                 <w:rStyle w:val="Hyperlink"/>
@@ -1268,8 +1324,6 @@
                 <w:rFonts w:asciiTheme="minorHAnsi" w:eastAsiaTheme="minorEastAsia" w:hAnsiTheme="minorHAnsi" w:cstheme="minorBidi"/>
                 <w:noProof/>
                 <w:kern w:val="2"/>
-                <w:sz w:val="22"/>
-                <w:szCs w:val="22"/>
                 <w14:ligatures w14:val="standardContextual"/>
               </w:rPr>
               <w:tab/>
@@ -1279,7 +1333,7 @@
                 <w:rStyle w:val="Hyperlink"/>
                 <w:noProof/>
               </w:rPr>
-              <w:t>Abbildungsverzeichnis</w:t>
+              <w:t>Anhang</w:t>
             </w:r>
             <w:r>
               <w:rPr>
@@ -1300,7 +1354,7 @@
                 <w:noProof/>
                 <w:webHidden/>
               </w:rPr>
-              <w:instrText xml:space="preserve"> PAGEREF _Toc147493747 \h </w:instrText>
+              <w:instrText xml:space="preserve"> PAGEREF _Toc159593626 \h </w:instrText>
             </w:r>
             <w:r>
               <w:rPr>
@@ -1320,99 +1374,7 @@
                 <w:noProof/>
                 <w:webHidden/>
               </w:rPr>
-              <w:t>6</w:t>
-            </w:r>
-            <w:r>
-              <w:rPr>
-                <w:noProof/>
-                <w:webHidden/>
-              </w:rPr>
-              <w:fldChar w:fldCharType="end"/>
-            </w:r>
-          </w:hyperlink>
-        </w:p>
-        <w:p>
-          <w:pPr>
-            <w:pStyle w:val="Verzeichnis1"/>
-            <w:tabs>
-              <w:tab w:val="left" w:pos="480"/>
-              <w:tab w:val="right" w:leader="dot" w:pos="9062"/>
-            </w:tabs>
-            <w:rPr>
-              <w:rFonts w:asciiTheme="minorHAnsi" w:eastAsiaTheme="minorEastAsia" w:hAnsiTheme="minorHAnsi" w:cstheme="minorBidi"/>
-              <w:noProof/>
-              <w:kern w:val="2"/>
-              <w:sz w:val="22"/>
-              <w:szCs w:val="22"/>
-              <w14:ligatures w14:val="standardContextual"/>
-            </w:rPr>
-          </w:pPr>
-          <w:hyperlink w:anchor="_Toc147493748" w:history="1">
-            <w:r>
-              <w:rPr>
-                <w:rStyle w:val="Hyperlink"/>
-                <w:noProof/>
-              </w:rPr>
-              <w:t>7</w:t>
-            </w:r>
-            <w:r>
-              <w:rPr>
-                <w:rFonts w:asciiTheme="minorHAnsi" w:eastAsiaTheme="minorEastAsia" w:hAnsiTheme="minorHAnsi" w:cstheme="minorBidi"/>
-                <w:noProof/>
-                <w:kern w:val="2"/>
-                <w:sz w:val="22"/>
-                <w:szCs w:val="22"/>
-                <w14:ligatures w14:val="standardContextual"/>
-              </w:rPr>
-              <w:tab/>
-            </w:r>
-            <w:r>
-              <w:rPr>
-                <w:rStyle w:val="Hyperlink"/>
-                <w:noProof/>
-              </w:rPr>
-              <w:t>Anhang</w:t>
-            </w:r>
-            <w:r>
-              <w:rPr>
-                <w:noProof/>
-                <w:webHidden/>
-              </w:rPr>
-              <w:tab/>
-            </w:r>
-            <w:r>
-              <w:rPr>
-                <w:noProof/>
-                <w:webHidden/>
-              </w:rPr>
-              <w:fldChar w:fldCharType="begin"/>
-            </w:r>
-            <w:r>
-              <w:rPr>
-                <w:noProof/>
-                <w:webHidden/>
-              </w:rPr>
-              <w:instrText xml:space="preserve"> PAGEREF _Toc147493748 \h </w:instrText>
-            </w:r>
-            <w:r>
-              <w:rPr>
-                <w:noProof/>
-                <w:webHidden/>
-              </w:rPr>
-            </w:r>
-            <w:r>
-              <w:rPr>
-                <w:noProof/>
-                <w:webHidden/>
-              </w:rPr>
-              <w:fldChar w:fldCharType="separate"/>
-            </w:r>
-            <w:r>
-              <w:rPr>
-                <w:noProof/>
-                <w:webHidden/>
-              </w:rPr>
-              <w:t>7</w:t>
+              <w:t>9</w:t>
             </w:r>
             <w:r>
               <w:rPr>
@@ -1462,7 +1424,7 @@
       <w:pPr>
         <w:pStyle w:val="berschrift1"/>
       </w:pPr>
-      <w:bookmarkStart w:id="0" w:name="_Toc147493739"/>
+      <w:bookmarkStart w:id="0" w:name="_Toc159593617"/>
       <w:r>
         <w:lastRenderedPageBreak/>
         <w:t>Aufgabenstellung</w:t>
@@ -1478,7 +1440,7 @@
       <w:pPr>
         <w:pStyle w:val="berschrift1"/>
       </w:pPr>
-      <w:bookmarkStart w:id="1" w:name="_Toc147493740"/>
+      <w:bookmarkStart w:id="1" w:name="_Toc159593618"/>
       <w:r>
         <w:t>Zusammenfassung</w:t>
       </w:r>
@@ -1503,54 +1465,18 @@
       <w:pPr>
         <w:pStyle w:val="berschrift1"/>
       </w:pPr>
-      <w:bookmarkStart w:id="2" w:name="_Toc147493741"/>
-      <w:r>
-        <w:lastRenderedPageBreak/>
-        <w:t>Vollständige Netzwerktopologie der gesamten Übung</w:t>
-      </w:r>
-      <w:bookmarkEnd w:id="2"/>
-    </w:p>
-    <w:p>
-      <w:pPr>
-        <w:jc w:val="both"/>
-        <w:rPr>
-          <w:iCs/>
-        </w:rPr>
-      </w:pPr>
-    </w:p>
-    <w:p/>
-    <w:p>
-      <w:pPr>
-        <w:widowControl/>
-        <w:suppressAutoHyphens w:val="0"/>
-        <w:rPr>
-          <w:rFonts w:asciiTheme="majorHAnsi" w:eastAsiaTheme="majorEastAsia" w:hAnsiTheme="majorHAnsi" w:cstheme="majorBidi"/>
-          <w:b/>
-          <w:bCs/>
-          <w:color w:val="365F91" w:themeColor="accent1" w:themeShade="BF"/>
-          <w:sz w:val="28"/>
-          <w:szCs w:val="28"/>
-        </w:rPr>
-      </w:pPr>
-      <w:r>
-        <w:br w:type="page"/>
-      </w:r>
-    </w:p>
-    <w:p>
-      <w:pPr>
-        <w:pStyle w:val="berschrift1"/>
-      </w:pPr>
-      <w:bookmarkStart w:id="3" w:name="_Toc147493742"/>
+      <w:bookmarkStart w:id="2" w:name="_Toc159593619"/>
       <w:r>
         <w:lastRenderedPageBreak/>
         <w:t>Übungsdurchführung</w:t>
       </w:r>
-      <w:bookmarkEnd w:id="3"/>
+      <w:bookmarkEnd w:id="2"/>
     </w:p>
     <w:p>
       <w:pPr>
         <w:pStyle w:val="berschrift3"/>
       </w:pPr>
+      <w:bookmarkStart w:id="3" w:name="_Toc159593620"/>
       <w:r>
         <w:rPr>
           <w:sz w:val="26"/>
@@ -1558,6 +1484,7 @@
         </w:rPr>
         <w:t>Finden Sie drei Frames mit Unterschiedlichen "Type" Inhalten</w:t>
       </w:r>
+      <w:bookmarkEnd w:id="3"/>
     </w:p>
     <w:p>
       <w:r>
@@ -1565,7 +1492,7 @@
       </w:r>
       <w:proofErr w:type="spellStart"/>
       <w:r>
-        <w:t>Statisrics</w:t>
+        <w:t>Statistics</w:t>
       </w:r>
       <w:proofErr w:type="spellEnd"/>
       <w:r>
@@ -1579,16 +1506,17 @@
       <w:r>
         <w:t xml:space="preserve"> </w:t>
       </w:r>
-      <w:proofErr w:type="spellStart"/>
-      <w:r>
-        <w:t>geclickt</w:t>
-      </w:r>
-      <w:proofErr w:type="spellEnd"/>
+      <w:r>
+        <w:t>geklickt</w:t>
+      </w:r>
       <w:r>
         <w:t>, in dem Fenster dann, die Protokolle ausgesucht.</w:t>
       </w:r>
     </w:p>
     <w:p>
+      <w:pPr>
+        <w:keepNext/>
+      </w:pPr>
       <w:r>
         <w:rPr>
           <w:noProof/>
@@ -1644,6 +1572,30 @@
       </w:r>
     </w:p>
     <w:p>
+      <w:pPr>
+        <w:pStyle w:val="Beschriftung"/>
+      </w:pPr>
+      <w:bookmarkStart w:id="4" w:name="_Toc159593685"/>
+      <w:r>
+        <w:t xml:space="preserve">Abbildung </w:t>
+      </w:r>
+      <w:fldSimple w:instr=" SEQ Abbildung \* ARABIC ">
+        <w:r>
+          <w:rPr>
+            <w:noProof/>
+          </w:rPr>
+          <w:t>1</w:t>
+        </w:r>
+      </w:fldSimple>
+      <w:r>
+        <w:t xml:space="preserve">:Protokoll </w:t>
+      </w:r>
+      <w:r>
+        <w:t>Hierarchie</w:t>
+      </w:r>
+      <w:bookmarkEnd w:id="4"/>
+    </w:p>
+    <w:p>
       <w:r>
         <w:t xml:space="preserve">Type = Protokoll </w:t>
       </w:r>
@@ -1680,6 +1632,9 @@
       </w:r>
     </w:p>
     <w:p>
+      <w:pPr>
+        <w:keepNext/>
+      </w:pPr>
       <w:r>
         <w:rPr>
           <w:noProof/>
@@ -1735,8 +1690,47 @@
       </w:r>
     </w:p>
     <w:p>
+      <w:pPr>
+        <w:pStyle w:val="Beschriftung"/>
+      </w:pPr>
+      <w:bookmarkStart w:id="5" w:name="_Toc159593686"/>
+      <w:r>
+        <w:t xml:space="preserve">Abbildung </w:t>
+      </w:r>
+      <w:fldSimple w:instr=" SEQ Abbildung \* ARABIC ">
+        <w:r>
+          <w:rPr>
+            <w:noProof/>
+          </w:rPr>
+          <w:t>2</w:t>
+        </w:r>
+      </w:fldSimple>
+      <w:r>
+        <w:t>:</w:t>
+      </w:r>
       <w:proofErr w:type="spellStart"/>
       <w:r>
+        <w:t>Smb</w:t>
+      </w:r>
+      <w:proofErr w:type="spellEnd"/>
+      <w:r>
+        <w:t xml:space="preserve"> Frame</w:t>
+      </w:r>
+      <w:bookmarkEnd w:id="5"/>
+    </w:p>
+    <w:p>
+      <w:pPr>
+        <w:widowControl/>
+        <w:suppressAutoHyphens w:val="0"/>
+      </w:pPr>
+      <w:r>
+        <w:br w:type="page"/>
+      </w:r>
+    </w:p>
+    <w:p>
+      <w:proofErr w:type="spellStart"/>
+      <w:r>
+        <w:lastRenderedPageBreak/>
         <w:t>Dns</w:t>
       </w:r>
       <w:proofErr w:type="spellEnd"/>
@@ -1745,6 +1739,9 @@
       </w:r>
     </w:p>
     <w:p>
+      <w:pPr>
+        <w:keepNext/>
+      </w:pPr>
       <w:r>
         <w:rPr>
           <w:noProof/>
@@ -1801,6 +1798,35 @@
     </w:p>
     <w:p>
       <w:pPr>
+        <w:pStyle w:val="Beschriftung"/>
+      </w:pPr>
+      <w:bookmarkStart w:id="6" w:name="_Toc159593687"/>
+      <w:r>
+        <w:t xml:space="preserve">Abbildung </w:t>
+      </w:r>
+      <w:fldSimple w:instr=" SEQ Abbildung \* ARABIC ">
+        <w:r>
+          <w:rPr>
+            <w:noProof/>
+          </w:rPr>
+          <w:t>3</w:t>
+        </w:r>
+      </w:fldSimple>
+      <w:r>
+        <w:t xml:space="preserve">: </w:t>
+      </w:r>
+      <w:proofErr w:type="spellStart"/>
+      <w:r>
+        <w:t>Dns</w:t>
+      </w:r>
+      <w:proofErr w:type="spellEnd"/>
+      <w:r>
+        <w:t xml:space="preserve"> Frame</w:t>
+      </w:r>
+      <w:bookmarkEnd w:id="6"/>
+    </w:p>
+    <w:p>
+      <w:pPr>
         <w:widowControl/>
         <w:suppressAutoHyphens w:val="0"/>
       </w:pPr>
@@ -1828,6 +1854,9 @@
       </w:r>
     </w:p>
     <w:p>
+      <w:pPr>
+        <w:keepNext/>
+      </w:pPr>
       <w:r>
         <w:rPr>
           <w:noProof/>
@@ -1882,11 +1911,47 @@
         </w:drawing>
       </w:r>
     </w:p>
+    <w:p>
+      <w:pPr>
+        <w:pStyle w:val="Beschriftung"/>
+      </w:pPr>
+      <w:bookmarkStart w:id="7" w:name="_Toc159593688"/>
+      <w:r>
+        <w:t xml:space="preserve">Abbildung </w:t>
+      </w:r>
+      <w:fldSimple w:instr=" SEQ Abbildung \* ARABIC ">
+        <w:r>
+          <w:rPr>
+            <w:noProof/>
+          </w:rPr>
+          <w:t>4</w:t>
+        </w:r>
+      </w:fldSimple>
+      <w:r>
+        <w:t>:</w:t>
+      </w:r>
+      <w:proofErr w:type="spellStart"/>
+      <w:r>
+        <w:t>nbns</w:t>
+      </w:r>
+      <w:proofErr w:type="spellEnd"/>
+      <w:r>
+        <w:t xml:space="preserve"> </w:t>
+      </w:r>
+      <w:r>
+        <w:rPr>
+          <w:noProof/>
+        </w:rPr>
+        <w:t xml:space="preserve"> frame</w:t>
+      </w:r>
+      <w:bookmarkEnd w:id="7"/>
+    </w:p>
     <w:p/>
     <w:p>
       <w:pPr>
         <w:pStyle w:val="berschrift3"/>
       </w:pPr>
+      <w:bookmarkStart w:id="8" w:name="_Toc159593621"/>
       <w:r>
         <w:t xml:space="preserve">Mehr </w:t>
       </w:r>
@@ -1898,6 +1963,10 @@
       <w:r>
         <w:t xml:space="preserve"> zu den Protokollen</w:t>
       </w:r>
+      <w:r>
+        <w:t xml:space="preserve"> (von wiki.wireshark.com)</w:t>
+      </w:r>
+      <w:bookmarkEnd w:id="8"/>
     </w:p>
     <w:p>
       <w:proofErr w:type="spellStart"/>
@@ -1968,6 +2037,217 @@
       <w:proofErr w:type="spellEnd"/>
       <w:r>
         <w:t xml:space="preserve">: </w:t>
+      </w:r>
+      <w:r>
+        <w:t xml:space="preserve">Dasselbe wie </w:t>
+      </w:r>
+      <w:proofErr w:type="spellStart"/>
+      <w:r>
+        <w:t>dns</w:t>
+      </w:r>
+      <w:proofErr w:type="spellEnd"/>
+      <w:r>
+        <w:t xml:space="preserve">, mit dem Unterschied, aber ist dafür da, um </w:t>
+      </w:r>
+      <w:proofErr w:type="spellStart"/>
+      <w:r>
+        <w:t>smb</w:t>
+      </w:r>
+      <w:proofErr w:type="spellEnd"/>
+      <w:r>
+        <w:t xml:space="preserve"> Verbindungen zu machen, bevor es </w:t>
+      </w:r>
+      <w:proofErr w:type="spellStart"/>
+      <w:r>
+        <w:t>Smb</w:t>
+      </w:r>
+      <w:proofErr w:type="spellEnd"/>
+      <w:r>
+        <w:t xml:space="preserve"> über </w:t>
+      </w:r>
+      <w:proofErr w:type="spellStart"/>
+      <w:r>
+        <w:t>tcp</w:t>
+      </w:r>
+      <w:proofErr w:type="spellEnd"/>
+      <w:r>
+        <w:t xml:space="preserve"> gab. Deshalb wird es noch in vielen </w:t>
+      </w:r>
+      <w:proofErr w:type="spellStart"/>
+      <w:r>
+        <w:t>Windoof</w:t>
+      </w:r>
+      <w:proofErr w:type="spellEnd"/>
+      <w:r>
+        <w:t xml:space="preserve"> </w:t>
+      </w:r>
+      <w:proofErr w:type="spellStart"/>
+      <w:r>
+        <w:t>netzwerken</w:t>
+      </w:r>
+      <w:proofErr w:type="spellEnd"/>
+      <w:r>
+        <w:t xml:space="preserve"> verwendet, wo noch ältere </w:t>
+      </w:r>
+      <w:proofErr w:type="spellStart"/>
+      <w:r>
+        <w:t>Windoof</w:t>
+      </w:r>
+      <w:proofErr w:type="spellEnd"/>
+      <w:r>
+        <w:t xml:space="preserve"> </w:t>
+      </w:r>
+      <w:proofErr w:type="spellStart"/>
+      <w:r>
+        <w:t>geräte</w:t>
+      </w:r>
+      <w:proofErr w:type="spellEnd"/>
+      <w:r>
+        <w:t xml:space="preserve"> sind, die </w:t>
+      </w:r>
+      <w:proofErr w:type="spellStart"/>
+      <w:r>
+        <w:t>smb</w:t>
+      </w:r>
+      <w:proofErr w:type="spellEnd"/>
+      <w:r>
+        <w:t xml:space="preserve"> </w:t>
+      </w:r>
+      <w:proofErr w:type="spellStart"/>
+      <w:r>
+        <w:t>over</w:t>
+      </w:r>
+      <w:proofErr w:type="spellEnd"/>
+      <w:r>
+        <w:t xml:space="preserve"> </w:t>
+      </w:r>
+      <w:proofErr w:type="spellStart"/>
+      <w:r>
+        <w:t>tcp</w:t>
+      </w:r>
+      <w:proofErr w:type="spellEnd"/>
+      <w:r>
+        <w:t xml:space="preserve"> noch nicht unterstützen</w:t>
+      </w:r>
+    </w:p>
+    <w:p>
+      <w:pPr>
+        <w:pStyle w:val="berschrift3"/>
+      </w:pPr>
+      <w:bookmarkStart w:id="9" w:name="_Toc159593622"/>
+      <w:r>
+        <w:t>Recherchieren Sie welches Layer-3 Protokoll in dem Type-Feld verwendet wird und wozu es dient.</w:t>
+      </w:r>
+      <w:bookmarkEnd w:id="9"/>
+    </w:p>
+    <w:p>
+      <w:r>
+        <w:t xml:space="preserve">Logischerweise wird ipv4 benutzt. (Ipv6 </w:t>
+      </w:r>
+      <w:proofErr w:type="spellStart"/>
+      <w:r>
+        <w:t>hater</w:t>
+      </w:r>
+      <w:proofErr w:type="spellEnd"/>
+      <w:r>
+        <w:t xml:space="preserve"> sind </w:t>
+      </w:r>
+      <w:proofErr w:type="spellStart"/>
+      <w:r>
+        <w:t>idioten</w:t>
+      </w:r>
+      <w:proofErr w:type="spellEnd"/>
+      <w:r>
+        <w:t xml:space="preserve"> und es sollte man endlich mehr </w:t>
+      </w:r>
+      <w:proofErr w:type="spellStart"/>
+      <w:r>
+        <w:t>adopted</w:t>
+      </w:r>
+      <w:proofErr w:type="spellEnd"/>
+      <w:r>
+        <w:t xml:space="preserve"> werden, damit wir dumme </w:t>
+      </w:r>
+      <w:proofErr w:type="spellStart"/>
+      <w:r>
+        <w:t>nat</w:t>
+      </w:r>
+      <w:proofErr w:type="spellEnd"/>
+      <w:r>
+        <w:t xml:space="preserve"> scheiße endlich mal los sind</w:t>
+      </w:r>
+      <w:r>
+        <w:t>)</w:t>
+      </w:r>
+    </w:p>
+    <w:p>
+      <w:r>
+        <w:t xml:space="preserve">Ipv4 ist dazu da, um </w:t>
+      </w:r>
+      <w:proofErr w:type="spellStart"/>
+      <w:r>
+        <w:t>packets</w:t>
+      </w:r>
+      <w:proofErr w:type="spellEnd"/>
+      <w:r>
+        <w:t xml:space="preserve"> von einer </w:t>
+      </w:r>
+      <w:proofErr w:type="spellStart"/>
+      <w:r>
+        <w:t>ip</w:t>
+      </w:r>
+      <w:proofErr w:type="spellEnd"/>
+      <w:r>
+        <w:t xml:space="preserve"> </w:t>
+      </w:r>
+      <w:proofErr w:type="spellStart"/>
+      <w:r>
+        <w:t>adresse</w:t>
+      </w:r>
+      <w:proofErr w:type="spellEnd"/>
+      <w:r>
+        <w:t xml:space="preserve"> zu einer anderen zu bekommen, dass </w:t>
+      </w:r>
+      <w:proofErr w:type="spellStart"/>
+      <w:r>
+        <w:t>Ip</w:t>
+      </w:r>
+      <w:proofErr w:type="spellEnd"/>
+      <w:r>
+        <w:t xml:space="preserve"> Protokoll </w:t>
+      </w:r>
+      <w:r>
+        <w:t>sorgt,</w:t>
+      </w:r>
+      <w:r>
+        <w:t xml:space="preserve"> dann für die Übertragung unabhängig von der darunterliegenden Netzwerk Hardware.</w:t>
+      </w:r>
+      <w:r>
+        <w:t xml:space="preserve"> Wenn lokal, wird </w:t>
+      </w:r>
+      <w:proofErr w:type="spellStart"/>
+      <w:r>
+        <w:t>arp</w:t>
+      </w:r>
+      <w:proofErr w:type="spellEnd"/>
+      <w:r>
+        <w:t xml:space="preserve"> benutzt, um die Kommunikation über </w:t>
+      </w:r>
+      <w:proofErr w:type="spellStart"/>
+      <w:r>
+        <w:t>mac</w:t>
+      </w:r>
+      <w:proofErr w:type="spellEnd"/>
+      <w:r>
+        <w:t xml:space="preserve"> </w:t>
+      </w:r>
+      <w:proofErr w:type="spellStart"/>
+      <w:r>
+        <w:t>adressen</w:t>
+      </w:r>
+      <w:proofErr w:type="spellEnd"/>
+      <w:r>
+        <w:t xml:space="preserve"> zu machen.</w:t>
       </w:r>
     </w:p>
     <w:p>
@@ -1981,27 +2261,32 @@
     </w:p>
     <w:p>
       <w:pPr>
+        <w:widowControl/>
+        <w:suppressAutoHyphens w:val="0"/>
+      </w:pPr>
+    </w:p>
+    <w:p>
+      <w:pPr>
         <w:pStyle w:val="berschrift1"/>
       </w:pPr>
-      <w:bookmarkStart w:id="4" w:name="_Toc147493745"/>
-      <w:r>
-        <w:lastRenderedPageBreak/>
+      <w:bookmarkStart w:id="10" w:name="_Toc159593623"/>
+      <w:r>
         <w:t>Vollständige Konfigurationsdateien</w:t>
       </w:r>
       <w:r>
         <w:t xml:space="preserve"> (optional)</w:t>
       </w:r>
-      <w:bookmarkEnd w:id="4"/>
+      <w:bookmarkEnd w:id="10"/>
     </w:p>
     <w:p>
       <w:pPr>
         <w:pStyle w:val="berschrift2"/>
       </w:pPr>
-      <w:bookmarkStart w:id="5" w:name="_Toc147493746"/>
+      <w:bookmarkStart w:id="11" w:name="_Toc159593624"/>
       <w:r>
         <w:t>&lt;Überschrift&gt;</w:t>
       </w:r>
-      <w:bookmarkEnd w:id="5"/>
+      <w:bookmarkEnd w:id="11"/>
     </w:p>
     <w:p>
       <w:pPr>
@@ -2082,12 +2367,12 @@
       <w:pPr>
         <w:pStyle w:val="berschrift1"/>
       </w:pPr>
-      <w:bookmarkStart w:id="6" w:name="_Toc147493747"/>
+      <w:bookmarkStart w:id="12" w:name="_Toc159593625"/>
       <w:r>
         <w:lastRenderedPageBreak/>
         <w:t>Abbildungsverzeichnis</w:t>
       </w:r>
-      <w:bookmarkEnd w:id="6"/>
+      <w:bookmarkEnd w:id="12"/>
     </w:p>
     <w:p>
       <w:pPr>
@@ -2106,9 +2391,8 @@
         <w:rPr>
           <w:rFonts w:asciiTheme="minorHAnsi" w:eastAsiaTheme="minorEastAsia" w:hAnsiTheme="minorHAnsi" w:cstheme="minorBidi"/>
           <w:noProof/>
-          <w:kern w:val="0"/>
-          <w:sz w:val="22"/>
-          <w:szCs w:val="22"/>
+          <w:kern w:val="2"/>
+          <w14:ligatures w14:val="standardContextual"/>
         </w:rPr>
       </w:pPr>
       <w:r>
@@ -2120,13 +2404,13 @@
       <w:r>
         <w:fldChar w:fldCharType="separate"/>
       </w:r>
-      <w:hyperlink w:anchor="_Toc430696115" w:history="1">
+      <w:hyperlink w:anchor="_Toc159593685" w:history="1">
         <w:r>
           <w:rPr>
             <w:rStyle w:val="Hyperlink"/>
             <w:noProof/>
           </w:rPr>
-          <w:t>Abbildung 1 - Vollständige Netzwerktopologie</w:t>
+          <w:t>Abbildung 1:Protokoll Hierarchie</w:t>
         </w:r>
         <w:r>
           <w:rPr>
@@ -2147,7 +2431,7 @@
             <w:noProof/>
             <w:webHidden/>
           </w:rPr>
-          <w:instrText xml:space="preserve"> PAGEREF _Toc430696115 \h </w:instrText>
+          <w:instrText xml:space="preserve"> PAGEREF _Toc159593685 \h </w:instrText>
         </w:r>
         <w:r>
           <w:rPr>
@@ -2167,7 +2451,7 @@
             <w:noProof/>
             <w:webHidden/>
           </w:rPr>
-          <w:t>3</w:t>
+          <w:t>4</w:t>
         </w:r>
         <w:r>
           <w:rPr>
@@ -2179,6 +2463,219 @@
       </w:hyperlink>
     </w:p>
     <w:p>
+      <w:pPr>
+        <w:pStyle w:val="Abbildungsverzeichnis"/>
+        <w:tabs>
+          <w:tab w:val="right" w:leader="dot" w:pos="9062"/>
+        </w:tabs>
+        <w:rPr>
+          <w:rFonts w:asciiTheme="minorHAnsi" w:eastAsiaTheme="minorEastAsia" w:hAnsiTheme="minorHAnsi" w:cstheme="minorBidi"/>
+          <w:noProof/>
+          <w:kern w:val="2"/>
+          <w14:ligatures w14:val="standardContextual"/>
+        </w:rPr>
+      </w:pPr>
+      <w:hyperlink w:anchor="_Toc159593686" w:history="1">
+        <w:r>
+          <w:rPr>
+            <w:rStyle w:val="Hyperlink"/>
+            <w:noProof/>
+          </w:rPr>
+          <w:t>Abbildung 2:Smb Frame</w:t>
+        </w:r>
+        <w:r>
+          <w:rPr>
+            <w:noProof/>
+            <w:webHidden/>
+          </w:rPr>
+          <w:tab/>
+        </w:r>
+        <w:r>
+          <w:rPr>
+            <w:noProof/>
+            <w:webHidden/>
+          </w:rPr>
+          <w:fldChar w:fldCharType="begin"/>
+        </w:r>
+        <w:r>
+          <w:rPr>
+            <w:noProof/>
+            <w:webHidden/>
+          </w:rPr>
+          <w:instrText xml:space="preserve"> PAGEREF _Toc159593686 \h </w:instrText>
+        </w:r>
+        <w:r>
+          <w:rPr>
+            <w:noProof/>
+            <w:webHidden/>
+          </w:rPr>
+        </w:r>
+        <w:r>
+          <w:rPr>
+            <w:noProof/>
+            <w:webHidden/>
+          </w:rPr>
+          <w:fldChar w:fldCharType="separate"/>
+        </w:r>
+        <w:r>
+          <w:rPr>
+            <w:noProof/>
+            <w:webHidden/>
+          </w:rPr>
+          <w:t>4</w:t>
+        </w:r>
+        <w:r>
+          <w:rPr>
+            <w:noProof/>
+            <w:webHidden/>
+          </w:rPr>
+          <w:fldChar w:fldCharType="end"/>
+        </w:r>
+      </w:hyperlink>
+    </w:p>
+    <w:p>
+      <w:pPr>
+        <w:pStyle w:val="Abbildungsverzeichnis"/>
+        <w:tabs>
+          <w:tab w:val="right" w:leader="dot" w:pos="9062"/>
+        </w:tabs>
+        <w:rPr>
+          <w:rFonts w:asciiTheme="minorHAnsi" w:eastAsiaTheme="minorEastAsia" w:hAnsiTheme="minorHAnsi" w:cstheme="minorBidi"/>
+          <w:noProof/>
+          <w:kern w:val="2"/>
+          <w14:ligatures w14:val="standardContextual"/>
+        </w:rPr>
+      </w:pPr>
+      <w:hyperlink w:anchor="_Toc159593687" w:history="1">
+        <w:r>
+          <w:rPr>
+            <w:rStyle w:val="Hyperlink"/>
+            <w:noProof/>
+          </w:rPr>
+          <w:t>Abbildung 3: Dns Frame</w:t>
+        </w:r>
+        <w:r>
+          <w:rPr>
+            <w:noProof/>
+            <w:webHidden/>
+          </w:rPr>
+          <w:tab/>
+        </w:r>
+        <w:r>
+          <w:rPr>
+            <w:noProof/>
+            <w:webHidden/>
+          </w:rPr>
+          <w:fldChar w:fldCharType="begin"/>
+        </w:r>
+        <w:r>
+          <w:rPr>
+            <w:noProof/>
+            <w:webHidden/>
+          </w:rPr>
+          <w:instrText xml:space="preserve"> PAGEREF _Toc159593687 \h </w:instrText>
+        </w:r>
+        <w:r>
+          <w:rPr>
+            <w:noProof/>
+            <w:webHidden/>
+          </w:rPr>
+        </w:r>
+        <w:r>
+          <w:rPr>
+            <w:noProof/>
+            <w:webHidden/>
+          </w:rPr>
+          <w:fldChar w:fldCharType="separate"/>
+        </w:r>
+        <w:r>
+          <w:rPr>
+            <w:noProof/>
+            <w:webHidden/>
+          </w:rPr>
+          <w:t>5</w:t>
+        </w:r>
+        <w:r>
+          <w:rPr>
+            <w:noProof/>
+            <w:webHidden/>
+          </w:rPr>
+          <w:fldChar w:fldCharType="end"/>
+        </w:r>
+      </w:hyperlink>
+    </w:p>
+    <w:p>
+      <w:pPr>
+        <w:pStyle w:val="Abbildungsverzeichnis"/>
+        <w:tabs>
+          <w:tab w:val="right" w:leader="dot" w:pos="9062"/>
+        </w:tabs>
+        <w:rPr>
+          <w:rFonts w:asciiTheme="minorHAnsi" w:eastAsiaTheme="minorEastAsia" w:hAnsiTheme="minorHAnsi" w:cstheme="minorBidi"/>
+          <w:noProof/>
+          <w:kern w:val="2"/>
+          <w14:ligatures w14:val="standardContextual"/>
+        </w:rPr>
+      </w:pPr>
+      <w:hyperlink w:anchor="_Toc159593688" w:history="1">
+        <w:r>
+          <w:rPr>
+            <w:rStyle w:val="Hyperlink"/>
+            <w:noProof/>
+          </w:rPr>
+          <w:t>Abbildung 4:nbns  frame</w:t>
+        </w:r>
+        <w:r>
+          <w:rPr>
+            <w:noProof/>
+            <w:webHidden/>
+          </w:rPr>
+          <w:tab/>
+        </w:r>
+        <w:r>
+          <w:rPr>
+            <w:noProof/>
+            <w:webHidden/>
+          </w:rPr>
+          <w:fldChar w:fldCharType="begin"/>
+        </w:r>
+        <w:r>
+          <w:rPr>
+            <w:noProof/>
+            <w:webHidden/>
+          </w:rPr>
+          <w:instrText xml:space="preserve"> PAGEREF _Toc159593688 \h </w:instrText>
+        </w:r>
+        <w:r>
+          <w:rPr>
+            <w:noProof/>
+            <w:webHidden/>
+          </w:rPr>
+        </w:r>
+        <w:r>
+          <w:rPr>
+            <w:noProof/>
+            <w:webHidden/>
+          </w:rPr>
+          <w:fldChar w:fldCharType="separate"/>
+        </w:r>
+        <w:r>
+          <w:rPr>
+            <w:noProof/>
+            <w:webHidden/>
+          </w:rPr>
+          <w:t>6</w:t>
+        </w:r>
+        <w:r>
+          <w:rPr>
+            <w:noProof/>
+            <w:webHidden/>
+          </w:rPr>
+          <w:fldChar w:fldCharType="end"/>
+        </w:r>
+      </w:hyperlink>
+    </w:p>
+    <w:p>
       <w:r>
         <w:fldChar w:fldCharType="end"/>
       </w:r>
@@ -2196,12 +2693,12 @@
       <w:pPr>
         <w:pStyle w:val="berschrift1"/>
       </w:pPr>
-      <w:bookmarkStart w:id="7" w:name="_Toc147493748"/>
+      <w:bookmarkStart w:id="13" w:name="_Toc159593626"/>
       <w:r>
         <w:lastRenderedPageBreak/>
         <w:t>Anhang</w:t>
       </w:r>
-      <w:bookmarkEnd w:id="7"/>
+      <w:bookmarkEnd w:id="13"/>
     </w:p>
     <w:p>
       <w:pPr>

</xml_diff>